<commit_message>
9/8/2024 COmmit -task 3 - portfolio 5
</commit_message>
<xml_diff>
--- a/Studios/Studio 5/Portfolio - Week 5.docx
+++ b/Studios/Studio 5/Portfolio - Week 5.docx
@@ -95,6 +95,34 @@
     </w:p>
     <w:p>
       <w:pPr>
+        <w:rPr>
+          <w:lang w:val="vi-VN"/>
+        </w:rPr>
+      </w:pPr>
+      <w:r>
+        <w:rPr>
+          <w:lang w:val="vi-VN"/>
+        </w:rPr>
+        <w:t xml:space="preserve">For step 1, the implementation file can be retrieved at: </w:t>
+      </w:r>
+      <w:hyperlink r:id="rId5" w:history="1">
+        <w:r>
+          <w:rPr>
+            <w:rStyle w:val="Hyperlink"/>
+            <w:lang w:val="vi-VN"/>
+          </w:rPr>
+          <w:t>https://github.com/trungkiennguyen22082004/COS40007_Artificial_Intelligence_for_Engineering/blob/main/Studios/Studio%205/studio5_task1.py</w:t>
+        </w:r>
+      </w:hyperlink>
+      <w:r>
+        <w:rPr>
+          <w:lang w:val="vi-VN"/>
+        </w:rPr>
+        <w:t xml:space="preserve"> </w:t>
+      </w:r>
+    </w:p>
+    <w:p>
+      <w:pPr>
         <w:pStyle w:val="Heading2"/>
         <w:rPr>
           <w:lang w:val="vi-VN"/>
@@ -135,7 +163,7 @@
         </w:rPr>
         <w:t xml:space="preserve"> from the directory Corrosion (</w:t>
       </w:r>
-      <w:hyperlink r:id="rId5" w:history="1">
+      <w:hyperlink r:id="rId6" w:history="1">
         <w:r>
           <w:rPr>
             <w:rStyle w:val="Hyperlink"/>
@@ -177,7 +205,7 @@
                     <pic:cNvPicPr/>
                   </pic:nvPicPr>
                   <pic:blipFill>
-                    <a:blip r:embed="rId6"/>
+                    <a:blip r:embed="rId7"/>
                     <a:stretch>
                       <a:fillRect/>
                     </a:stretch>
@@ -301,6 +329,7 @@
         <w:rPr>
           <w:lang w:val="vi-VN"/>
         </w:rPr>
+        <w:lastRenderedPageBreak/>
         <w:t xml:space="preserve">Here is the code to implement that, using os (for managing the directories and files), shutil (for copying image files to appropriate destinations), </w:t>
       </w:r>
       <w:r>
@@ -325,19 +354,19 @@
     <w:p>
       <w:pPr>
         <w:rPr>
-          <w:lang w:val="vi-VN"/>
-        </w:rPr>
-      </w:pPr>
-      <w:r>
-        <w:rPr>
-          <w:lang w:val="vi-VN"/>
-        </w:rPr>
-        <w:lastRenderedPageBreak/>
+          <w:noProof/>
+          <w:lang w:val="vi-VN"/>
+        </w:rPr>
+      </w:pPr>
+      <w:r>
+        <w:rPr>
+          <w:lang w:val="vi-VN"/>
+        </w:rPr>
         <w:drawing>
-          <wp:inline distT="0" distB="0" distL="0" distR="0" wp14:anchorId="545B17EF" wp14:editId="0C1CA7BB">
-            <wp:extent cx="5526925" cy="4236720"/>
+          <wp:inline distT="0" distB="0" distL="0" distR="0" wp14:anchorId="7B00A992" wp14:editId="251B185A">
+            <wp:extent cx="5943600" cy="5162550"/>
             <wp:effectExtent l="0" t="0" r="0" b="0"/>
-            <wp:docPr id="1827064112" name="Picture 1"/>
+            <wp:docPr id="2115978227" name="Picture 1"/>
             <wp:cNvGraphicFramePr>
               <a:graphicFrameLocks xmlns:a="http://schemas.openxmlformats.org/drawingml/2006/main" noChangeAspect="1"/>
             </wp:cNvGraphicFramePr>
@@ -345,47 +374,7 @@
               <a:graphicData uri="http://schemas.openxmlformats.org/drawingml/2006/picture">
                 <pic:pic xmlns:pic="http://schemas.openxmlformats.org/drawingml/2006/picture">
                   <pic:nvPicPr>
-                    <pic:cNvPr id="1827064112" name=""/>
-                    <pic:cNvPicPr/>
-                  </pic:nvPicPr>
-                  <pic:blipFill>
-                    <a:blip r:embed="rId7"/>
-                    <a:stretch>
-                      <a:fillRect/>
-                    </a:stretch>
-                  </pic:blipFill>
-                  <pic:spPr>
-                    <a:xfrm>
-                      <a:off x="0" y="0"/>
-                      <a:ext cx="5529950" cy="4239039"/>
-                    </a:xfrm>
-                    <a:prstGeom prst="rect">
-                      <a:avLst/>
-                    </a:prstGeom>
-                  </pic:spPr>
-                </pic:pic>
-              </a:graphicData>
-            </a:graphic>
-          </wp:inline>
-        </w:drawing>
-      </w:r>
-      <w:r>
-        <w:rPr>
-          <w:lang w:val="vi-VN"/>
-        </w:rPr>
-        <w:drawing>
-          <wp:inline distT="0" distB="0" distL="0" distR="0" wp14:anchorId="60EB3D68" wp14:editId="6AFB2574">
-            <wp:extent cx="5524500" cy="3107531"/>
-            <wp:effectExtent l="0" t="0" r="0" b="0"/>
-            <wp:docPr id="1569755444" name="Picture 1"/>
-            <wp:cNvGraphicFramePr>
-              <a:graphicFrameLocks xmlns:a="http://schemas.openxmlformats.org/drawingml/2006/main" noChangeAspect="1"/>
-            </wp:cNvGraphicFramePr>
-            <a:graphic xmlns:a="http://schemas.openxmlformats.org/drawingml/2006/main">
-              <a:graphicData uri="http://schemas.openxmlformats.org/drawingml/2006/picture">
-                <pic:pic xmlns:pic="http://schemas.openxmlformats.org/drawingml/2006/picture">
-                  <pic:nvPicPr>
-                    <pic:cNvPr id="1569755444" name=""/>
+                    <pic:cNvPr id="2115978227" name=""/>
                     <pic:cNvPicPr/>
                   </pic:nvPicPr>
                   <pic:blipFill>
@@ -397,7 +386,7 @@
                   <pic:spPr>
                     <a:xfrm>
                       <a:off x="0" y="0"/>
-                      <a:ext cx="5529255" cy="3110205"/>
+                      <a:ext cx="5943600" cy="5162550"/>
                     </a:xfrm>
                     <a:prstGeom prst="rect">
                       <a:avLst/>
@@ -409,32 +398,105 @@
           </wp:inline>
         </w:drawing>
       </w:r>
-    </w:p>
-    <w:p>
-      <w:pPr>
-        <w:rPr>
-          <w:lang w:val="vi-VN"/>
-        </w:rPr>
-      </w:pPr>
-      <w:r>
-        <w:rPr>
-          <w:lang w:val="vi-VN"/>
-        </w:rPr>
-        <w:t>Here are the outputs for this:</w:t>
-      </w:r>
-    </w:p>
-    <w:p>
-      <w:pPr>
-        <w:rPr>
-          <w:lang w:val="vi-VN"/>
-        </w:rPr>
-      </w:pPr>
       <w:r>
         <w:rPr>
           <w:noProof/>
+        </w:rPr>
+        <w:t xml:space="preserve"> </w:t>
+      </w:r>
+      <w:r>
+        <w:rPr>
+          <w:lang w:val="vi-VN"/>
+        </w:rPr>
+        <w:drawing>
+          <wp:inline distT="0" distB="0" distL="0" distR="0" wp14:anchorId="21EA0399" wp14:editId="419C3B38">
+            <wp:extent cx="5943600" cy="1758315"/>
+            <wp:effectExtent l="0" t="0" r="0" b="0"/>
+            <wp:docPr id="1830677578" name="Picture 1"/>
+            <wp:cNvGraphicFramePr>
+              <a:graphicFrameLocks xmlns:a="http://schemas.openxmlformats.org/drawingml/2006/main" noChangeAspect="1"/>
+            </wp:cNvGraphicFramePr>
+            <a:graphic xmlns:a="http://schemas.openxmlformats.org/drawingml/2006/main">
+              <a:graphicData uri="http://schemas.openxmlformats.org/drawingml/2006/picture">
+                <pic:pic xmlns:pic="http://schemas.openxmlformats.org/drawingml/2006/picture">
+                  <pic:nvPicPr>
+                    <pic:cNvPr id="1830677578" name=""/>
+                    <pic:cNvPicPr/>
+                  </pic:nvPicPr>
+                  <pic:blipFill>
+                    <a:blip r:embed="rId9"/>
+                    <a:stretch>
+                      <a:fillRect/>
+                    </a:stretch>
+                  </pic:blipFill>
+                  <pic:spPr>
+                    <a:xfrm>
+                      <a:off x="0" y="0"/>
+                      <a:ext cx="5943600" cy="1758315"/>
+                    </a:xfrm>
+                    <a:prstGeom prst="rect">
+                      <a:avLst/>
+                    </a:prstGeom>
+                  </pic:spPr>
+                </pic:pic>
+              </a:graphicData>
+            </a:graphic>
+          </wp:inline>
+        </w:drawing>
+      </w:r>
+    </w:p>
+    <w:p>
+      <w:pPr>
+        <w:rPr>
+          <w:noProof/>
+          <w:lang w:val="vi-VN"/>
+        </w:rPr>
+      </w:pPr>
+    </w:p>
+    <w:p>
+      <w:pPr>
+        <w:rPr>
+          <w:lang w:val="vi-VN"/>
+        </w:rPr>
+      </w:pPr>
+    </w:p>
+    <w:p>
+      <w:pPr>
+        <w:rPr>
+          <w:lang w:val="vi-VN"/>
+        </w:rPr>
+      </w:pPr>
+      <w:r>
+        <w:rPr>
           <w:lang w:val="vi-VN"/>
         </w:rPr>
         <w:lastRenderedPageBreak/>
+        <w:t xml:space="preserve">Here are the </w:t>
+      </w:r>
+      <w:r>
+        <w:rPr>
+          <w:lang w:val="vi-VN"/>
+        </w:rPr>
+        <w:t xml:space="preserve">console </w:t>
+      </w:r>
+      <w:r>
+        <w:rPr>
+          <w:lang w:val="vi-VN"/>
+        </w:rPr>
+        <w:t>outputs for this:</w:t>
+      </w:r>
+    </w:p>
+    <w:p>
+      <w:pPr>
+        <w:rPr>
+          <w:lang w:val="vi-VN"/>
+        </w:rPr>
+      </w:pPr>
+      <w:r>
+        <w:rPr>
+          <w:noProof/>
+          <w:lang w:val="vi-VN"/>
+        </w:rPr>
         <w:drawing>
           <wp:inline distT="0" distB="0" distL="0" distR="0" wp14:anchorId="5DFBCF3F" wp14:editId="6CEA61CC">
             <wp:extent cx="5943600" cy="1895475"/>
@@ -451,7 +513,7 @@
                     <pic:cNvPicPr/>
                   </pic:nvPicPr>
                   <pic:blipFill>
-                    <a:blip r:embed="rId9">
+                    <a:blip r:embed="rId10">
                       <a:extLst>
                         <a:ext uri="{28A0092B-C50C-407E-A947-70E740481C1C}">
                           <a14:useLocalDpi xmlns:a14="http://schemas.microsoft.com/office/drawing/2010/main" val="0"/>
@@ -490,6 +552,27 @@
         </w:rPr>
         <w:t>I have also committed and pushed the Studio 5 directory, including the output of images splitting, which can be seen in this link:</w:t>
       </w:r>
+      <w:r>
+        <w:rPr>
+          <w:lang w:val="vi-VN"/>
+        </w:rPr>
+        <w:t xml:space="preserve"> </w:t>
+      </w:r>
+      <w:hyperlink r:id="rId11" w:history="1">
+        <w:r>
+          <w:rPr>
+            <w:rStyle w:val="Hyperlink"/>
+            <w:lang w:val="vi-VN"/>
+          </w:rPr>
+          <w:t>https://github.com/trungkiennguyen22082004/COS40007_Artificial_Intelligence_for_Engineering/tree/main/Studios/Studio%205/Corrosion</w:t>
+        </w:r>
+      </w:hyperlink>
+      <w:r>
+        <w:rPr>
+          <w:lang w:val="vi-VN"/>
+        </w:rPr>
+        <w:t xml:space="preserve"> </w:t>
+      </w:r>
     </w:p>
     <w:p>
       <w:pPr>
@@ -547,6 +630,7 @@
     <w:p>
       <w:pPr>
         <w:rPr>
+          <w:noProof/>
           <w:lang w:val="vi-VN"/>
         </w:rPr>
       </w:pPr>
@@ -571,7 +655,7 @@
                     <pic:cNvPicPr/>
                   </pic:nvPicPr>
                   <pic:blipFill>
-                    <a:blip r:embed="rId10"/>
+                    <a:blip r:embed="rId12"/>
                     <a:stretch>
                       <a:fillRect/>
                     </a:stretch>
@@ -597,15 +681,23 @@
         </w:rPr>
         <w:t xml:space="preserve"> </w:t>
       </w:r>
-      <w:r>
-        <w:rPr>
-          <w:noProof/>
-        </w:rPr>
+    </w:p>
+    <w:p>
+      <w:pPr>
+        <w:rPr>
+          <w:lang w:val="vi-VN"/>
+        </w:rPr>
+      </w:pPr>
+      <w:r>
+        <w:rPr>
+          <w:lang w:val="vi-VN"/>
+        </w:rPr>
+        <w:lastRenderedPageBreak/>
         <w:drawing>
-          <wp:inline distT="0" distB="0" distL="0" distR="0" wp14:anchorId="32CA27CF" wp14:editId="10ED5411">
-            <wp:extent cx="5821680" cy="602071"/>
-            <wp:effectExtent l="0" t="0" r="7620" b="7620"/>
-            <wp:docPr id="1329595140" name="Picture 1"/>
+          <wp:inline distT="0" distB="0" distL="0" distR="0" wp14:anchorId="3CBEE64B" wp14:editId="4FFF3256">
+            <wp:extent cx="5943600" cy="1047115"/>
+            <wp:effectExtent l="0" t="0" r="0" b="635"/>
+            <wp:docPr id="1108786914" name="Picture 1"/>
             <wp:cNvGraphicFramePr>
               <a:graphicFrameLocks xmlns:a="http://schemas.openxmlformats.org/drawingml/2006/main" noChangeAspect="1"/>
             </wp:cNvGraphicFramePr>
@@ -613,11 +705,11 @@
               <a:graphicData uri="http://schemas.openxmlformats.org/drawingml/2006/picture">
                 <pic:pic xmlns:pic="http://schemas.openxmlformats.org/drawingml/2006/picture">
                   <pic:nvPicPr>
-                    <pic:cNvPr id="1329595140" name=""/>
+                    <pic:cNvPr id="1108786914" name=""/>
                     <pic:cNvPicPr/>
                   </pic:nvPicPr>
                   <pic:blipFill>
-                    <a:blip r:embed="rId11"/>
+                    <a:blip r:embed="rId13"/>
                     <a:stretch>
                       <a:fillRect/>
                     </a:stretch>
@@ -625,7 +717,7 @@
                   <pic:spPr>
                     <a:xfrm>
                       <a:off x="0" y="0"/>
-                      <a:ext cx="5888970" cy="609030"/>
+                      <a:ext cx="5943600" cy="1047115"/>
                     </a:xfrm>
                     <a:prstGeom prst="rect">
                       <a:avLst/>
@@ -645,7 +737,6 @@
         </w:rPr>
       </w:pPr>
       <w:r>
-        <w:lastRenderedPageBreak/>
         <w:t xml:space="preserve">The model </w:t>
       </w:r>
       <w:r>
@@ -940,6 +1031,7 @@
           <w:noProof/>
           <w:lang w:val="vi-VN"/>
         </w:rPr>
+        <w:lastRenderedPageBreak/>
         <w:drawing>
           <wp:inline distT="0" distB="0" distL="0" distR="0" wp14:anchorId="4AA00B01" wp14:editId="2BE11DD5">
             <wp:extent cx="5349240" cy="2746630"/>
@@ -956,7 +1048,7 @@
                     <pic:cNvPicPr/>
                   </pic:nvPicPr>
                   <pic:blipFill>
-                    <a:blip r:embed="rId12" cstate="print">
+                    <a:blip r:embed="rId14" cstate="print">
                       <a:extLst>
                         <a:ext uri="{28A0092B-C50C-407E-A947-70E740481C1C}">
                           <a14:useLocalDpi xmlns:a14="http://schemas.microsoft.com/office/drawing/2010/main" val="0"/>
@@ -1002,6 +1094,37 @@
           <w:lang w:val="vi-VN"/>
         </w:rPr>
       </w:pPr>
+      <w:r>
+        <w:rPr>
+          <w:lang w:val="vi-VN"/>
+        </w:rPr>
+        <w:t xml:space="preserve">The simple CNN model after training is saved in the file </w:t>
+      </w:r>
+      <w:r>
+        <w:rPr>
+          <w:lang w:val="vi-VN"/>
+        </w:rPr>
+        <w:t>simple_cnn.h5</w:t>
+      </w:r>
+      <w:r>
+        <w:rPr>
+          <w:lang w:val="vi-VN"/>
+        </w:rPr>
+        <w:t xml:space="preserve"> (link: </w:t>
+      </w:r>
+      <w:r>
+        <w:rPr>
+          <w:lang w:val="vi-VN"/>
+        </w:rPr>
+        <w:t>)</w:t>
+      </w:r>
+    </w:p>
+    <w:p>
+      <w:pPr>
+        <w:rPr>
+          <w:lang w:val="vi-VN"/>
+        </w:rPr>
+      </w:pPr>
     </w:p>
     <w:p>
       <w:pPr>
@@ -1014,7 +1137,6 @@
         <w:rPr>
           <w:lang w:val="vi-VN"/>
         </w:rPr>
-        <w:lastRenderedPageBreak/>
         <w:t>ResNet50</w:t>
       </w:r>
     </w:p>
@@ -1231,11 +1353,12 @@
         <w:rPr>
           <w:lang w:val="vi-VN"/>
         </w:rPr>
+        <w:lastRenderedPageBreak/>
         <w:drawing>
-          <wp:inline distT="0" distB="0" distL="0" distR="0" wp14:anchorId="72B6B120" wp14:editId="0DD69382">
-            <wp:extent cx="4968240" cy="4354110"/>
-            <wp:effectExtent l="0" t="0" r="3810" b="8890"/>
-            <wp:docPr id="112034283" name="Picture 1"/>
+          <wp:inline distT="0" distB="0" distL="0" distR="0" wp14:anchorId="292F661B" wp14:editId="4769E9C0">
+            <wp:extent cx="5943600" cy="5279390"/>
+            <wp:effectExtent l="0" t="0" r="0" b="0"/>
+            <wp:docPr id="1199785672" name="Picture 1"/>
             <wp:cNvGraphicFramePr>
               <a:graphicFrameLocks xmlns:a="http://schemas.openxmlformats.org/drawingml/2006/main" noChangeAspect="1"/>
             </wp:cNvGraphicFramePr>
@@ -1243,11 +1366,11 @@
               <a:graphicData uri="http://schemas.openxmlformats.org/drawingml/2006/picture">
                 <pic:pic xmlns:pic="http://schemas.openxmlformats.org/drawingml/2006/picture">
                   <pic:nvPicPr>
-                    <pic:cNvPr id="112034283" name=""/>
+                    <pic:cNvPr id="1199785672" name=""/>
                     <pic:cNvPicPr/>
                   </pic:nvPicPr>
                   <pic:blipFill>
-                    <a:blip r:embed="rId13"/>
+                    <a:blip r:embed="rId15"/>
                     <a:stretch>
                       <a:fillRect/>
                     </a:stretch>
@@ -1255,7 +1378,7 @@
                   <pic:spPr>
                     <a:xfrm>
                       <a:off x="0" y="0"/>
-                      <a:ext cx="4968240" cy="4354110"/>
+                      <a:ext cx="5943600" cy="5279390"/>
                     </a:xfrm>
                     <a:prstGeom prst="rect">
                       <a:avLst/>
@@ -1267,6 +1390,78 @@
           </wp:inline>
         </w:drawing>
       </w:r>
+    </w:p>
+    <w:p>
+      <w:pPr>
+        <w:jc w:val="center"/>
+        <w:rPr>
+          <w:lang w:val="vi-VN"/>
+        </w:rPr>
+      </w:pPr>
+    </w:p>
+    <w:p>
+      <w:pPr>
+        <w:jc w:val="center"/>
+        <w:rPr>
+          <w:lang w:val="vi-VN"/>
+        </w:rPr>
+      </w:pPr>
+    </w:p>
+    <w:p>
+      <w:pPr>
+        <w:jc w:val="center"/>
+        <w:rPr>
+          <w:lang w:val="vi-VN"/>
+        </w:rPr>
+      </w:pPr>
+    </w:p>
+    <w:p>
+      <w:pPr>
+        <w:jc w:val="center"/>
+        <w:rPr>
+          <w:lang w:val="vi-VN"/>
+        </w:rPr>
+      </w:pPr>
+    </w:p>
+    <w:p>
+      <w:pPr>
+        <w:jc w:val="center"/>
+        <w:rPr>
+          <w:lang w:val="vi-VN"/>
+        </w:rPr>
+      </w:pPr>
+    </w:p>
+    <w:p>
+      <w:pPr>
+        <w:jc w:val="center"/>
+        <w:rPr>
+          <w:lang w:val="vi-VN"/>
+        </w:rPr>
+      </w:pPr>
+    </w:p>
+    <w:p>
+      <w:pPr>
+        <w:jc w:val="center"/>
+        <w:rPr>
+          <w:lang w:val="vi-VN"/>
+        </w:rPr>
+      </w:pPr>
+    </w:p>
+    <w:p>
+      <w:pPr>
+        <w:jc w:val="center"/>
+        <w:rPr>
+          <w:lang w:val="vi-VN"/>
+        </w:rPr>
+      </w:pPr>
+    </w:p>
+    <w:p>
+      <w:pPr>
+        <w:jc w:val="center"/>
+        <w:rPr>
+          <w:lang w:val="vi-VN"/>
+        </w:rPr>
+      </w:pPr>
     </w:p>
     <w:p>
       <w:pPr>
@@ -1319,7 +1514,7 @@
                     <pic:cNvPicPr/>
                   </pic:nvPicPr>
                   <pic:blipFill>
-                    <a:blip r:embed="rId14" cstate="print">
+                    <a:blip r:embed="rId16" cstate="print">
                       <a:extLst>
                         <a:ext uri="{28A0092B-C50C-407E-A947-70E740481C1C}">
                           <a14:useLocalDpi xmlns:a14="http://schemas.microsoft.com/office/drawing/2010/main" val="0"/>
@@ -1383,6 +1578,40 @@
           <w:lang w:val="vi-VN"/>
         </w:rPr>
       </w:pPr>
+      <w:r>
+        <w:rPr>
+          <w:lang w:val="vi-VN"/>
+        </w:rPr>
+        <w:t>The trained Resnet 50 model is saved in “</w:t>
+      </w:r>
+      <w:r>
+        <w:rPr>
+          <w:lang w:val="vi-VN"/>
+        </w:rPr>
+        <w:t>resnet50.h5</w:t>
+      </w:r>
+      <w:r>
+        <w:rPr>
+          <w:b/>
+          <w:bCs/>
+          <w:lang w:val="vi-VN"/>
+        </w:rPr>
+        <w:t>”</w:t>
+      </w:r>
+      <w:r>
+        <w:rPr>
+          <w:lang w:val="vi-VN"/>
+        </w:rPr>
+        <w:t xml:space="preserve"> (link: )</w:t>
+      </w:r>
+    </w:p>
+    <w:p>
+      <w:pPr>
+        <w:jc w:val="both"/>
+        <w:rPr>
+          <w:lang w:val="vi-VN"/>
+        </w:rPr>
+      </w:pPr>
     </w:p>
     <w:p>
       <w:pPr>
@@ -1413,6 +1642,40 @@
     </w:p>
     <w:p>
       <w:pPr>
+        <w:rPr>
+          <w:lang w:val="vi-VN"/>
+        </w:rPr>
+      </w:pPr>
+      <w:r>
+        <w:rPr>
+          <w:lang w:val="vi-VN"/>
+        </w:rPr>
+        <w:t>Here is the link for the implementation</w:t>
+      </w:r>
+      <w:r>
+        <w:rPr>
+          <w:lang w:val="vi-VN"/>
+        </w:rPr>
+        <w:t xml:space="preserve"> of step 2: </w:t>
+      </w:r>
+      <w:hyperlink r:id="rId17" w:history="1">
+        <w:r>
+          <w:rPr>
+            <w:rStyle w:val="Hyperlink"/>
+            <w:lang w:val="vi-VN"/>
+          </w:rPr>
+          <w:t>https://github.com/trungkiennguyen22082004/COS40007_Artificial_Intelligence_for_Engineering/blob/main/Studios/Studio%205/studio5_task2.py</w:t>
+        </w:r>
+      </w:hyperlink>
+      <w:r>
+        <w:rPr>
+          <w:lang w:val="vi-VN"/>
+        </w:rPr>
+        <w:t xml:space="preserve"> </w:t>
+      </w:r>
+    </w:p>
+    <w:p>
+      <w:pPr>
         <w:pStyle w:val="Heading2"/>
         <w:rPr>
           <w:lang w:val="vi-VN"/>
@@ -1465,7 +1728,7 @@
         </w:rPr>
         <w:t>The data for this task is from the directory log-labelled (</w:t>
       </w:r>
-      <w:hyperlink r:id="rId15" w:history="1">
+      <w:hyperlink r:id="rId18" w:history="1">
         <w:r>
           <w:rPr>
             <w:rStyle w:val="Hyperlink"/>
@@ -1491,6 +1754,7 @@
         <w:rPr>
           <w:lang w:val="vi-VN"/>
         </w:rPr>
+        <w:lastRenderedPageBreak/>
         <w:t>Firstly, I have splitted data into test set and train set</w:t>
       </w:r>
       <w:r>
@@ -1541,6 +1805,21 @@
         </w:rPr>
         <w:t xml:space="preserve">log-labelled/train: </w:t>
       </w:r>
+      <w:hyperlink r:id="rId19" w:history="1">
+        <w:r>
+          <w:rPr>
+            <w:rStyle w:val="Hyperlink"/>
+            <w:lang w:val="vi-VN"/>
+          </w:rPr>
+          <w:t>https://github.com/trungkiennguyen22082004/COS40007_Artificial_Intelligence_for_Engineering/tree/main/Studios/Studio%205/log-labelled/train</w:t>
+        </w:r>
+      </w:hyperlink>
+      <w:r>
+        <w:rPr>
+          <w:lang w:val="vi-VN"/>
+        </w:rPr>
+        <w:t xml:space="preserve"> </w:t>
+      </w:r>
     </w:p>
     <w:p>
       <w:pPr>
@@ -1559,18 +1838,39 @@
         </w:rPr>
         <w:t xml:space="preserve">log-labelled/test: </w:t>
       </w:r>
-    </w:p>
-    <w:p>
-      <w:pPr>
-        <w:rPr>
-          <w:lang w:val="vi-VN"/>
-        </w:rPr>
-      </w:pPr>
-      <w:r>
-        <w:rPr>
-          <w:lang w:val="vi-VN"/>
-        </w:rPr>
-        <w:lastRenderedPageBreak/>
+      <w:hyperlink r:id="rId20" w:history="1">
+        <w:r>
+          <w:rPr>
+            <w:rStyle w:val="Hyperlink"/>
+            <w:lang w:val="vi-VN"/>
+          </w:rPr>
+          <w:t>https://github.com/trungkiennguyen22082004/COS40007_Artificial_Intelligence_for_Engineering/tree/main/Studios/Studio%205/log-labelled/t</w:t>
+        </w:r>
+        <w:r>
+          <w:rPr>
+            <w:rStyle w:val="Hyperlink"/>
+            <w:lang w:val="vi-VN"/>
+          </w:rPr>
+          <w:t>est</w:t>
+        </w:r>
+      </w:hyperlink>
+      <w:r>
+        <w:rPr>
+          <w:lang w:val="vi-VN"/>
+        </w:rPr>
+        <w:t xml:space="preserve"> </w:t>
+      </w:r>
+    </w:p>
+    <w:p>
+      <w:pPr>
+        <w:rPr>
+          <w:lang w:val="vi-VN"/>
+        </w:rPr>
+      </w:pPr>
+      <w:r>
+        <w:rPr>
+          <w:lang w:val="vi-VN"/>
+        </w:rPr>
         <w:t>Here is the implementation for the splitting task, in the method split_data:</w:t>
       </w:r>
     </w:p>
@@ -1600,7 +1900,7 @@
                     <pic:cNvPicPr/>
                   </pic:nvPicPr>
                   <pic:blipFill>
-                    <a:blip r:embed="rId16"/>
+                    <a:blip r:embed="rId21"/>
                     <a:stretch>
                       <a:fillRect/>
                     </a:stretch>
@@ -1688,7 +1988,14 @@
         <w:rPr>
           <w:lang w:val="vi-VN"/>
         </w:rPr>
-        <w:t xml:space="preserve"> use the pairs of image and corresponding labelled JSON files, to generate one final annotations JSON file. (That means, one annotations file for test dataset and one annotations file for train set).</w:t>
+        <w:t xml:space="preserve"> use the </w:t>
+      </w:r>
+      <w:r>
+        <w:rPr>
+          <w:lang w:val="vi-VN"/>
+        </w:rPr>
+        <w:lastRenderedPageBreak/>
+        <w:t>pairs of image and corresponding labelled JSON files, to generate one final annotations JSON file. (That means, one annotations file for test dataset and one annotations file for train set).</w:t>
       </w:r>
     </w:p>
     <w:p>
@@ -1842,7 +2149,6 @@
         <w:rPr>
           <w:lang w:val="vi-VN"/>
         </w:rPr>
-        <w:lastRenderedPageBreak/>
         <w:t xml:space="preserve">Bounding box: specify the coordinate of the rectangle </w:t>
       </w:r>
       <w:r>
@@ -2056,7 +2362,7 @@
                     <pic:cNvPicPr/>
                   </pic:nvPicPr>
                   <pic:blipFill>
-                    <a:blip r:embed="rId17"/>
+                    <a:blip r:embed="rId22"/>
                     <a:stretch>
                       <a:fillRect/>
                     </a:stretch>
@@ -2100,7 +2406,7 @@
                     <pic:cNvPicPr/>
                   </pic:nvPicPr>
                   <pic:blipFill>
-                    <a:blip r:embed="rId18"/>
+                    <a:blip r:embed="rId23"/>
                     <a:stretch>
                       <a:fillRect/>
                     </a:stretch>
@@ -2158,6 +2464,27 @@
         </w:rPr>
         <w:t>train_annotations.json:</w:t>
       </w:r>
+      <w:r>
+        <w:rPr>
+          <w:lang w:val="vi-VN"/>
+        </w:rPr>
+        <w:t xml:space="preserve"> </w:t>
+      </w:r>
+      <w:hyperlink r:id="rId24" w:history="1">
+        <w:r>
+          <w:rPr>
+            <w:rStyle w:val="Hyperlink"/>
+            <w:lang w:val="vi-VN"/>
+          </w:rPr>
+          <w:t>https://github.com/trungkiennguyen22082004/COS40007_Artificial_Intelligence_for_Engineering/blob/main/Studios/Studio%205/log-labelled/train/train_annotations.json</w:t>
+        </w:r>
+      </w:hyperlink>
+      <w:r>
+        <w:rPr>
+          <w:lang w:val="vi-VN"/>
+        </w:rPr>
+        <w:t xml:space="preserve"> </w:t>
+      </w:r>
     </w:p>
     <w:p>
       <w:pPr>
@@ -2173,6 +2500,27 @@
         </w:rPr>
         <w:t>test_annotation.json:</w:t>
       </w:r>
+      <w:r>
+        <w:rPr>
+          <w:lang w:val="vi-VN"/>
+        </w:rPr>
+        <w:t xml:space="preserve"> </w:t>
+      </w:r>
+      <w:hyperlink r:id="rId25" w:history="1">
+        <w:r>
+          <w:rPr>
+            <w:rStyle w:val="Hyperlink"/>
+            <w:lang w:val="vi-VN"/>
+          </w:rPr>
+          <w:t>https://github.com/trungkiennguyen22082004/COS40007_Artificial_Intelligence_for_Engineering/blob/main/Studios/Studio%205/log-labelled/test/test_annotations.json</w:t>
+        </w:r>
+      </w:hyperlink>
+      <w:r>
+        <w:rPr>
+          <w:lang w:val="vi-VN"/>
+        </w:rPr>
+        <w:t xml:space="preserve"> </w:t>
+      </w:r>
     </w:p>
     <w:p>
       <w:pPr>
@@ -2215,8 +2563,28 @@
         <w:rPr>
           <w:lang w:val="vi-VN"/>
         </w:rPr>
-        <w:lastRenderedPageBreak/>
         <w:t>“log-labelled/test/images”:</w:t>
+      </w:r>
+      <w:r>
+        <w:rPr>
+          <w:lang w:val="vi-VN"/>
+        </w:rPr>
+        <w:t xml:space="preserve"> </w:t>
+      </w:r>
+      <w:hyperlink r:id="rId26" w:history="1">
+        <w:r>
+          <w:rPr>
+            <w:rStyle w:val="Hyperlink"/>
+            <w:lang w:val="vi-VN"/>
+          </w:rPr>
+          <w:t>https://github.com/trungkiennguyen22082004/COS40007_Artificial_Intelligence_for_Engineering/tree/main/Studios/Studio%205/log-labelled/test/images</w:t>
+        </w:r>
+      </w:hyperlink>
+      <w:r>
+        <w:rPr>
+          <w:lang w:val="vi-VN"/>
+        </w:rPr>
+        <w:t xml:space="preserve"> </w:t>
       </w:r>
     </w:p>
     <w:p>
@@ -2232,6 +2600,27 @@
           <w:lang w:val="vi-VN"/>
         </w:rPr>
         <w:t>“log-labelled/train/images”:</w:t>
+      </w:r>
+      <w:r>
+        <w:rPr>
+          <w:lang w:val="vi-VN"/>
+        </w:rPr>
+        <w:t xml:space="preserve"> </w:t>
+      </w:r>
+      <w:hyperlink r:id="rId27" w:history="1">
+        <w:r>
+          <w:rPr>
+            <w:rStyle w:val="Hyperlink"/>
+            <w:lang w:val="vi-VN"/>
+          </w:rPr>
+          <w:t>https://github.com/trungkiennguyen22082004/COS40007_Artificial_Intelligence_for_Engineering/tree/main/Studios/Studio%205/log-labelled/train/images</w:t>
+        </w:r>
+      </w:hyperlink>
+      <w:r>
+        <w:rPr>
+          <w:lang w:val="vi-VN"/>
+        </w:rPr>
+        <w:t xml:space="preserve"> </w:t>
       </w:r>
     </w:p>
     <w:p>
@@ -2281,7 +2670,7 @@
                     <pic:cNvPicPr/>
                   </pic:nvPicPr>
                   <pic:blipFill>
-                    <a:blip r:embed="rId19">
+                    <a:blip r:embed="rId28">
                       <a:extLst>
                         <a:ext uri="{28A0092B-C50C-407E-A947-70E740481C1C}">
                           <a14:useLocalDpi xmlns:a14="http://schemas.microsoft.com/office/drawing/2010/main" val="0"/>
@@ -2388,7 +2777,6 @@
         <w:rPr>
           <w:lang w:val="vi-VN"/>
         </w:rPr>
-        <w:lastRenderedPageBreak/>
         <w:t>Constructer (__init__):</w:t>
       </w:r>
       <w:r>
@@ -2473,6 +2861,7 @@
     </w:p>
     <w:p>
       <w:pPr>
+        <w:jc w:val="center"/>
         <w:rPr>
           <w:lang w:val="vi-VN"/>
         </w:rPr>
@@ -2482,9 +2871,9 @@
           <w:lang w:val="vi-VN"/>
         </w:rPr>
         <w:drawing>
-          <wp:inline distT="0" distB="0" distL="0" distR="0" wp14:anchorId="3432336A" wp14:editId="142262B0">
-            <wp:extent cx="5486110" cy="6040582"/>
-            <wp:effectExtent l="0" t="0" r="635" b="0"/>
+          <wp:inline distT="0" distB="0" distL="0" distR="0" wp14:anchorId="3432336A" wp14:editId="53E3EC57">
+            <wp:extent cx="4664451" cy="5135880"/>
+            <wp:effectExtent l="0" t="0" r="3175" b="7620"/>
             <wp:docPr id="2073240945" name="Picture 1"/>
             <wp:cNvGraphicFramePr>
               <a:graphicFrameLocks xmlns:a="http://schemas.openxmlformats.org/drawingml/2006/main" noChangeAspect="1"/>
@@ -2497,7 +2886,7 @@
                     <pic:cNvPicPr/>
                   </pic:nvPicPr>
                   <pic:blipFill>
-                    <a:blip r:embed="rId20"/>
+                    <a:blip r:embed="rId29"/>
                     <a:stretch>
                       <a:fillRect/>
                     </a:stretch>
@@ -2505,7 +2894,7 @@
                   <pic:spPr>
                     <a:xfrm>
                       <a:off x="0" y="0"/>
-                      <a:ext cx="5494326" cy="6049629"/>
+                      <a:ext cx="4675567" cy="5148119"/>
                     </a:xfrm>
                     <a:prstGeom prst="rect">
                       <a:avLst/>
@@ -2535,6 +2924,7 @@
         <w:rPr>
           <w:lang w:val="vi-VN"/>
         </w:rPr>
+        <w:lastRenderedPageBreak/>
         <w:t xml:space="preserve">So, with the train </w:t>
       </w:r>
       <w:r>
@@ -2605,7 +2995,6 @@
         <w:t xml:space="preserve">), so I have wraped them in the corresponding </w:t>
       </w:r>
       <w:r>
-        <w:lastRenderedPageBreak/>
         <w:t>torch.utils.data</w:t>
       </w:r>
       <w:r>
@@ -2692,27 +3081,6 @@
         </w:rPr>
         <w:t xml:space="preserve">. </w:t>
       </w:r>
-    </w:p>
-    <w:p>
-      <w:pPr>
-        <w:rPr>
-          <w:lang w:val="vi-VN"/>
-        </w:rPr>
-      </w:pPr>
-      <w:r>
-        <w:rPr>
-          <w:lang w:val="vi-VN"/>
-        </w:rPr>
-        <w:t>Here is the link for the implementation:</w:t>
-      </w:r>
-    </w:p>
-    <w:p>
-      <w:pPr>
-        <w:rPr>
-          <w:noProof/>
-          <w:lang w:val="vi-VN"/>
-        </w:rPr>
-      </w:pPr>
     </w:p>
     <w:p>
       <w:pPr>
@@ -2741,7 +3109,7 @@
                     <pic:cNvPicPr/>
                   </pic:nvPicPr>
                   <pic:blipFill>
-                    <a:blip r:embed="rId21"/>
+                    <a:blip r:embed="rId30"/>
                     <a:stretch>
                       <a:fillRect/>
                     </a:stretch>
@@ -2812,7 +3180,7 @@
                     <pic:cNvPicPr/>
                   </pic:nvPicPr>
                   <pic:blipFill>
-                    <a:blip r:embed="rId22"/>
+                    <a:blip r:embed="rId31"/>
                     <a:stretch>
                       <a:fillRect/>
                     </a:stretch>
@@ -2860,7 +3228,7 @@
                     <pic:cNvPicPr/>
                   </pic:nvPicPr>
                   <pic:blipFill>
-                    <a:blip r:embed="rId23"/>
+                    <a:blip r:embed="rId32"/>
                     <a:stretch>
                       <a:fillRect/>
                     </a:stretch>
@@ -3194,13 +3562,13 @@
       </w:pPr>
       <w:r>
         <w:rPr>
-          <w:lang w:val="vi-VN"/>
+          <w:noProof/>
         </w:rPr>
         <w:drawing>
-          <wp:inline distT="0" distB="0" distL="0" distR="0" wp14:anchorId="77A39BC1" wp14:editId="552697F6">
-            <wp:extent cx="5943600" cy="3104515"/>
-            <wp:effectExtent l="0" t="0" r="0" b="635"/>
-            <wp:docPr id="1023698223" name="Picture 1"/>
+          <wp:inline distT="0" distB="0" distL="0" distR="0" wp14:anchorId="3FC599E5" wp14:editId="65431E8E">
+            <wp:extent cx="5943600" cy="3164205"/>
+            <wp:effectExtent l="0" t="0" r="0" b="0"/>
+            <wp:docPr id="1644576266" name="Picture 1"/>
             <wp:cNvGraphicFramePr>
               <a:graphicFrameLocks xmlns:a="http://schemas.openxmlformats.org/drawingml/2006/main" noChangeAspect="1"/>
             </wp:cNvGraphicFramePr>
@@ -3208,11 +3576,11 @@
               <a:graphicData uri="http://schemas.openxmlformats.org/drawingml/2006/picture">
                 <pic:pic xmlns:pic="http://schemas.openxmlformats.org/drawingml/2006/picture">
                   <pic:nvPicPr>
-                    <pic:cNvPr id="1023698223" name=""/>
+                    <pic:cNvPr id="1644576266" name=""/>
                     <pic:cNvPicPr/>
                   </pic:nvPicPr>
                   <pic:blipFill>
-                    <a:blip r:embed="rId24"/>
+                    <a:blip r:embed="rId33"/>
                     <a:stretch>
                       <a:fillRect/>
                     </a:stretch>
@@ -3220,7 +3588,7 @@
                   <pic:spPr>
                     <a:xfrm>
                       <a:off x="0" y="0"/>
-                      <a:ext cx="5943600" cy="3104515"/>
+                      <a:ext cx="5943600" cy="3164205"/>
                     </a:xfrm>
                     <a:prstGeom prst="rect">
                       <a:avLst/>
@@ -3266,7 +3634,7 @@
                     <pic:cNvPicPr/>
                   </pic:nvPicPr>
                   <pic:blipFill>
-                    <a:blip r:embed="rId25"/>
+                    <a:blip r:embed="rId34"/>
                     <a:stretch>
                       <a:fillRect/>
                     </a:stretch>
@@ -3355,7 +3723,7 @@
                     </pic:cNvPicPr>
                   </pic:nvPicPr>
                   <pic:blipFill>
-                    <a:blip r:embed="rId26" cstate="print">
+                    <a:blip r:embed="rId35" cstate="print">
                       <a:extLst>
                         <a:ext uri="{28A0092B-C50C-407E-A947-70E740481C1C}">
                           <a14:useLocalDpi xmlns:a14="http://schemas.microsoft.com/office/drawing/2010/main" val="0"/>
@@ -3447,7 +3815,7 @@
                     </pic:cNvPicPr>
                   </pic:nvPicPr>
                   <pic:blipFill>
-                    <a:blip r:embed="rId27" cstate="print">
+                    <a:blip r:embed="rId36" cstate="print">
                       <a:extLst>
                         <a:ext uri="{28A0092B-C50C-407E-A947-70E740481C1C}">
                           <a14:useLocalDpi xmlns:a14="http://schemas.microsoft.com/office/drawing/2010/main" val="0"/>
@@ -3540,6 +3908,21 @@
         </w:rPr>
         <w:t xml:space="preserve">: </w:t>
       </w:r>
+      <w:hyperlink r:id="rId37" w:history="1">
+        <w:r>
+          <w:rPr>
+            <w:rStyle w:val="Hyperlink"/>
+            <w:lang w:val="vi-VN"/>
+          </w:rPr>
+          <w:t>https://github.com/trungkiennguyen22082004/COS40007_Artificial_Intelligence_for_Engineering/tree/main/Studios/Studio%205/log-labelled/test/results_task_2</w:t>
+        </w:r>
+      </w:hyperlink>
+      <w:r>
+        <w:rPr>
+          <w:lang w:val="vi-VN"/>
+        </w:rPr>
+        <w:t xml:space="preserve"> </w:t>
+      </w:r>
     </w:p>
     <w:p>
       <w:pPr>
@@ -3562,15 +3945,459 @@
         <w:t>Step 3</w:t>
       </w:r>
       <w:r>
-        <w:t>: Extending log labelling to another class</w:t>
-      </w:r>
-    </w:p>
-    <w:p>
-      <w:pPr>
-        <w:rPr>
-          <w:lang w:val="vi-VN"/>
-        </w:rPr>
-      </w:pPr>
+        <w:t>: Extend</w:t>
+      </w:r>
+      <w:r>
+        <w:rPr>
+          <w:lang w:val="vi-VN"/>
+        </w:rPr>
+        <w:t>ing</w:t>
+      </w:r>
+      <w:r>
+        <w:t xml:space="preserve"> log labelling to another class</w:t>
+      </w:r>
+    </w:p>
+    <w:p>
+      <w:pPr>
+        <w:rPr>
+          <w:lang w:val="vi-VN"/>
+        </w:rPr>
+      </w:pPr>
+    </w:p>
+    <w:p>
+      <w:pPr>
+        <w:rPr>
+          <w:lang w:val="vi-VN"/>
+        </w:rPr>
+      </w:pPr>
+      <w:r>
+        <w:rPr>
+          <w:lang w:val="vi-VN"/>
+        </w:rPr>
+        <w:t xml:space="preserve">The purposes of this step is to </w:t>
+      </w:r>
+      <w:r>
+        <w:t>updat</w:t>
+      </w:r>
+      <w:r>
+        <w:rPr>
+          <w:lang w:val="vi-VN"/>
+        </w:rPr>
+        <w:t>e</w:t>
+      </w:r>
+      <w:r>
+        <w:t xml:space="preserve"> the labels for the 10 images</w:t>
+      </w:r>
+      <w:r>
+        <w:rPr>
+          <w:lang w:val="vi-VN"/>
+        </w:rPr>
+        <w:t>. The implementation file for this can be retrieved from the following link:</w:t>
+      </w:r>
+      <w:r>
+        <w:rPr>
+          <w:lang w:val="vi-VN"/>
+        </w:rPr>
+        <w:t xml:space="preserve"> </w:t>
+      </w:r>
+      <w:hyperlink r:id="rId38" w:history="1">
+        <w:r>
+          <w:rPr>
+            <w:rStyle w:val="Hyperlink"/>
+            <w:lang w:val="vi-VN"/>
+          </w:rPr>
+          <w:t>https://github.com/trungkiennguyen22082004/COS40007_Artificial_Intelligence_for_Engineering/blob/main/Studios/Studio%205/studio5_task3.py</w:t>
+        </w:r>
+      </w:hyperlink>
+      <w:r>
+        <w:rPr>
+          <w:lang w:val="vi-VN"/>
+        </w:rPr>
+        <w:t xml:space="preserve"> </w:t>
+      </w:r>
+      <w:r>
+        <w:rPr>
+          <w:lang w:val="vi-VN"/>
+        </w:rPr>
+        <w:br/>
+      </w:r>
+    </w:p>
+    <w:p>
+      <w:pPr>
+        <w:rPr>
+          <w:lang w:val="vi-VN"/>
+        </w:rPr>
+      </w:pPr>
+      <w:r>
+        <w:rPr>
+          <w:lang w:val="vi-VN"/>
+        </w:rPr>
+        <w:t xml:space="preserve">For this stage, I </w:t>
+      </w:r>
+      <w:r>
+        <w:t>automate the process of checking the existing JSON labels and updating broken logs to detected_log</w:t>
+      </w:r>
+      <w:r>
+        <w:rPr>
+          <w:lang w:val="vi-VN"/>
+        </w:rPr>
+        <w:t>:</w:t>
+      </w:r>
+    </w:p>
+    <w:p>
+      <w:pPr>
+        <w:pStyle w:val="ListParagraph"/>
+        <w:numPr>
+          <w:ilvl w:val="0"/>
+          <w:numId w:val="1"/>
+        </w:numPr>
+        <w:rPr>
+          <w:lang w:val="vi-VN"/>
+        </w:rPr>
+      </w:pPr>
+      <w:r>
+        <w:rPr>
+          <w:lang w:val="vi-VN"/>
+        </w:rPr>
+        <w:t xml:space="preserve">Read all 20 files from </w:t>
+      </w:r>
+      <w:r>
+        <w:rPr>
+          <w:lang w:val="vi-VN"/>
+        </w:rPr>
+        <w:t>the log-labelled/test directory</w:t>
+      </w:r>
+      <w:r>
+        <w:rPr>
+          <w:lang w:val="vi-VN"/>
+        </w:rPr>
+        <w:t xml:space="preserve"> (excluding the directories generated in Step 2), with 10 images (png) and 10 corresponding json files.</w:t>
+      </w:r>
+    </w:p>
+    <w:p>
+      <w:pPr>
+        <w:pStyle w:val="ListParagraph"/>
+        <w:numPr>
+          <w:ilvl w:val="0"/>
+          <w:numId w:val="1"/>
+        </w:numPr>
+        <w:rPr>
+          <w:lang w:val="vi-VN"/>
+        </w:rPr>
+      </w:pPr>
+      <w:r>
+        <w:rPr>
+          <w:lang w:val="vi-VN"/>
+        </w:rPr>
+        <w:t xml:space="preserve">The </w:t>
+      </w:r>
+      <w:r>
+        <w:t>process_json_files</w:t>
+      </w:r>
+      <w:r>
+        <w:rPr>
+          <w:lang w:val="vi-VN"/>
+        </w:rPr>
+        <w:t xml:space="preserve"> iterate through each json files to proceed updating</w:t>
+      </w:r>
+    </w:p>
+    <w:p>
+      <w:pPr>
+        <w:pStyle w:val="ListParagraph"/>
+        <w:numPr>
+          <w:ilvl w:val="0"/>
+          <w:numId w:val="1"/>
+        </w:numPr>
+        <w:rPr>
+          <w:lang w:val="vi-VN"/>
+        </w:rPr>
+      </w:pPr>
+      <w:r>
+        <w:rPr>
+          <w:lang w:val="vi-VN"/>
+        </w:rPr>
+        <w:t>The update_labels function iterate through each shape in the JSON file and checks its label.</w:t>
+      </w:r>
+    </w:p>
+    <w:p>
+      <w:pPr>
+        <w:pStyle w:val="ListParagraph"/>
+        <w:numPr>
+          <w:ilvl w:val="1"/>
+          <w:numId w:val="1"/>
+        </w:numPr>
+        <w:rPr>
+          <w:lang w:val="vi-VN"/>
+        </w:rPr>
+      </w:pPr>
+      <w:r>
+        <w:rPr>
+          <w:lang w:val="vi-VN"/>
+        </w:rPr>
+        <w:t>If the label is “log”, it calculates the bounding box size (width, hegiht) of the log, using the polygon points</w:t>
+      </w:r>
+    </w:p>
+    <w:p>
+      <w:pPr>
+        <w:pStyle w:val="ListParagraph"/>
+        <w:numPr>
+          <w:ilvl w:val="1"/>
+          <w:numId w:val="1"/>
+        </w:numPr>
+        <w:rPr>
+          <w:lang w:val="vi-VN"/>
+        </w:rPr>
+      </w:pPr>
+      <w:r>
+        <w:rPr>
+          <w:lang w:val="vi-VN"/>
+        </w:rPr>
+        <w:t>If the size calculated is acceptable (not to be broken), determined if width or heigth is below 100 pixels, then the updated JSON file is saved.</w:t>
+      </w:r>
+    </w:p>
+    <w:p>
+      <w:pPr>
+        <w:pStyle w:val="ListParagraph"/>
+        <w:numPr>
+          <w:ilvl w:val="0"/>
+          <w:numId w:val="1"/>
+        </w:numPr>
+        <w:rPr>
+          <w:lang w:val="vi-VN"/>
+        </w:rPr>
+      </w:pPr>
+      <w:r>
+        <w:rPr>
+          <w:lang w:val="vi-VN"/>
+        </w:rPr>
+        <w:t xml:space="preserve">Created a new directory named “updated_log_labelled” to store </w:t>
+      </w:r>
+      <w:r>
+        <w:t>the modified annotation files</w:t>
+      </w:r>
+    </w:p>
+    <w:p>
+      <w:pPr>
+        <w:rPr>
+          <w:lang w:val="vi-VN"/>
+        </w:rPr>
+      </w:pPr>
+      <w:r>
+        <w:rPr>
+          <w:lang w:val="vi-VN"/>
+        </w:rPr>
+        <w:t xml:space="preserve">Here is the implementation for </w:t>
+      </w:r>
+      <w:r>
+        <w:rPr>
+          <w:lang w:val="vi-VN"/>
+        </w:rPr>
+        <w:t>this task:</w:t>
+      </w:r>
+    </w:p>
+    <w:p>
+      <w:pPr>
+        <w:rPr>
+          <w:noProof/>
+          <w:lang w:val="vi-VN"/>
+        </w:rPr>
+      </w:pPr>
+      <w:r>
+        <w:rPr>
+          <w:lang w:val="vi-VN"/>
+        </w:rPr>
+        <w:lastRenderedPageBreak/>
+        <w:drawing>
+          <wp:inline distT="0" distB="0" distL="0" distR="0" wp14:anchorId="5EDD2AB7" wp14:editId="1C6F92C2">
+            <wp:extent cx="5943600" cy="5867400"/>
+            <wp:effectExtent l="0" t="0" r="0" b="8890"/>
+            <wp:docPr id="15485644" name="Picture 1"/>
+            <wp:cNvGraphicFramePr>
+              <a:graphicFrameLocks xmlns:a="http://schemas.openxmlformats.org/drawingml/2006/main" noChangeAspect="1"/>
+            </wp:cNvGraphicFramePr>
+            <a:graphic xmlns:a="http://schemas.openxmlformats.org/drawingml/2006/main">
+              <a:graphicData uri="http://schemas.openxmlformats.org/drawingml/2006/picture">
+                <pic:pic xmlns:pic="http://schemas.openxmlformats.org/drawingml/2006/picture">
+                  <pic:nvPicPr>
+                    <pic:cNvPr id="15485644" name=""/>
+                    <pic:cNvPicPr/>
+                  </pic:nvPicPr>
+                  <pic:blipFill>
+                    <a:blip r:embed="rId39"/>
+                    <a:stretch>
+                      <a:fillRect/>
+                    </a:stretch>
+                  </pic:blipFill>
+                  <pic:spPr>
+                    <a:xfrm>
+                      <a:off x="0" y="0"/>
+                      <a:ext cx="5943600" cy="5867400"/>
+                    </a:xfrm>
+                    <a:prstGeom prst="rect">
+                      <a:avLst/>
+                    </a:prstGeom>
+                  </pic:spPr>
+                </pic:pic>
+              </a:graphicData>
+            </a:graphic>
+          </wp:inline>
+        </w:drawing>
+      </w:r>
+      <w:r>
+        <w:rPr>
+          <w:noProof/>
+        </w:rPr>
+        <w:t xml:space="preserve"> </w:t>
+      </w:r>
+    </w:p>
+    <w:p>
+      <w:pPr>
+        <w:rPr>
+          <w:noProof/>
+          <w:lang w:val="vi-VN"/>
+        </w:rPr>
+      </w:pPr>
+    </w:p>
+    <w:p>
+      <w:pPr>
+        <w:rPr>
+          <w:noProof/>
+          <w:lang w:val="vi-VN"/>
+        </w:rPr>
+      </w:pPr>
+      <w:r>
+        <w:rPr>
+          <w:lang w:val="vi-VN"/>
+        </w:rPr>
+        <w:lastRenderedPageBreak/>
+        <w:drawing>
+          <wp:inline distT="0" distB="0" distL="0" distR="0" wp14:anchorId="7CB4E591" wp14:editId="2B4F0D09">
+            <wp:extent cx="5943600" cy="2926715"/>
+            <wp:effectExtent l="0" t="0" r="0" b="6985"/>
+            <wp:docPr id="1105907233" name="Picture 1"/>
+            <wp:cNvGraphicFramePr>
+              <a:graphicFrameLocks xmlns:a="http://schemas.openxmlformats.org/drawingml/2006/main" noChangeAspect="1"/>
+            </wp:cNvGraphicFramePr>
+            <a:graphic xmlns:a="http://schemas.openxmlformats.org/drawingml/2006/main">
+              <a:graphicData uri="http://schemas.openxmlformats.org/drawingml/2006/picture">
+                <pic:pic xmlns:pic="http://schemas.openxmlformats.org/drawingml/2006/picture">
+                  <pic:nvPicPr>
+                    <pic:cNvPr id="1105907233" name=""/>
+                    <pic:cNvPicPr/>
+                  </pic:nvPicPr>
+                  <pic:blipFill>
+                    <a:blip r:embed="rId40"/>
+                    <a:stretch>
+                      <a:fillRect/>
+                    </a:stretch>
+                  </pic:blipFill>
+                  <pic:spPr>
+                    <a:xfrm>
+                      <a:off x="0" y="0"/>
+                      <a:ext cx="5943600" cy="2926715"/>
+                    </a:xfrm>
+                    <a:prstGeom prst="rect">
+                      <a:avLst/>
+                    </a:prstGeom>
+                  </pic:spPr>
+                </pic:pic>
+              </a:graphicData>
+            </a:graphic>
+          </wp:inline>
+        </w:drawing>
+      </w:r>
+    </w:p>
+    <w:p>
+      <w:pPr>
+        <w:rPr>
+          <w:noProof/>
+          <w:lang w:val="vi-VN"/>
+        </w:rPr>
+      </w:pPr>
+    </w:p>
+    <w:p>
+      <w:pPr>
+        <w:rPr>
+          <w:noProof/>
+          <w:lang w:val="vi-VN"/>
+        </w:rPr>
+      </w:pPr>
+      <w:r>
+        <w:rPr>
+          <w:noProof/>
+          <w:lang w:val="vi-VN"/>
+        </w:rPr>
+        <w:t>Here is the output of updated annotations for 10 files:</w:t>
+      </w:r>
+    </w:p>
+    <w:p>
+      <w:pPr>
+        <w:rPr>
+          <w:noProof/>
+          <w:lang w:val="vi-VN"/>
+        </w:rPr>
+      </w:pPr>
+      <w:r>
+        <w:rPr>
+          <w:noProof/>
+          <w:lang w:val="vi-VN"/>
+        </w:rPr>
+        <w:drawing>
+          <wp:inline distT="0" distB="0" distL="0" distR="0" wp14:anchorId="1A0F12C6" wp14:editId="20B4BA81">
+            <wp:extent cx="5943600" cy="2760980"/>
+            <wp:effectExtent l="0" t="0" r="0" b="1270"/>
+            <wp:docPr id="1757293496" name="Picture 1"/>
+            <wp:cNvGraphicFramePr>
+              <a:graphicFrameLocks xmlns:a="http://schemas.openxmlformats.org/drawingml/2006/main" noChangeAspect="1"/>
+            </wp:cNvGraphicFramePr>
+            <a:graphic xmlns:a="http://schemas.openxmlformats.org/drawingml/2006/main">
+              <a:graphicData uri="http://schemas.openxmlformats.org/drawingml/2006/picture">
+                <pic:pic xmlns:pic="http://schemas.openxmlformats.org/drawingml/2006/picture">
+                  <pic:nvPicPr>
+                    <pic:cNvPr id="1757293496" name=""/>
+                    <pic:cNvPicPr/>
+                  </pic:nvPicPr>
+                  <pic:blipFill>
+                    <a:blip r:embed="rId41"/>
+                    <a:stretch>
+                      <a:fillRect/>
+                    </a:stretch>
+                  </pic:blipFill>
+                  <pic:spPr>
+                    <a:xfrm>
+                      <a:off x="0" y="0"/>
+                      <a:ext cx="5943600" cy="2760980"/>
+                    </a:xfrm>
+                    <a:prstGeom prst="rect">
+                      <a:avLst/>
+                    </a:prstGeom>
+                  </pic:spPr>
+                </pic:pic>
+              </a:graphicData>
+            </a:graphic>
+          </wp:inline>
+        </w:drawing>
+      </w:r>
+    </w:p>
+    <w:p>
+      <w:pPr>
+        <w:rPr>
+          <w:lang w:val="vi-VN"/>
+        </w:rPr>
+      </w:pPr>
+    </w:p>
+    <w:p>
+      <w:pPr>
+        <w:rPr>
+          <w:lang w:val="vi-VN"/>
+        </w:rPr>
+      </w:pPr>
+      <w:r>
+        <w:rPr>
+          <w:lang w:val="vi-VN"/>
+        </w:rPr>
+        <w:t xml:space="preserve">You can check the updated json files in the updated_log_labels folder via this link: </w:t>
+      </w:r>
     </w:p>
     <w:p>
       <w:pPr>

</xml_diff>

<commit_message>
9/8/2024 COmmit -Finalize portfolio w5
</commit_message>
<xml_diff>
--- a/Studios/Studio 5/Portfolio - Week 5.docx
+++ b/Studios/Studio 5/Portfolio - Week 5.docx
@@ -640,7 +640,7 @@
         </w:rPr>
         <w:lastRenderedPageBreak/>
         <w:drawing>
-          <wp:inline distT="0" distB="0" distL="0" distR="0" wp14:anchorId="35A30734" wp14:editId="6E7684DD">
+          <wp:inline distT="0" distB="0" distL="0" distR="0" wp14:anchorId="35A30734" wp14:editId="58F6D0E3">
             <wp:extent cx="5821680" cy="7475511"/>
             <wp:effectExtent l="0" t="0" r="7620" b="0"/>
             <wp:docPr id="1746114335" name="Picture 1"/>
@@ -663,7 +663,7 @@
                   <pic:spPr>
                     <a:xfrm>
                       <a:off x="0" y="0"/>
-                      <a:ext cx="5826794" cy="7482078"/>
+                      <a:ext cx="5821680" cy="7475511"/>
                     </a:xfrm>
                     <a:prstGeom prst="rect">
                       <a:avLst/>
@@ -4209,10 +4209,18 @@
           <w:lang w:val="vi-VN"/>
         </w:rPr>
       </w:pPr>
-      <w:r>
-        <w:rPr>
-          <w:lang w:val="vi-VN"/>
-        </w:rPr>
+    </w:p>
+    <w:p>
+      <w:pPr>
+        <w:rPr>
+          <w:lang w:val="vi-VN"/>
+        </w:rPr>
+      </w:pPr>
+      <w:r>
+        <w:rPr>
+          <w:lang w:val="vi-VN"/>
+        </w:rPr>
+        <w:lastRenderedPageBreak/>
         <w:t xml:space="preserve">Here is the implementation for </w:t>
       </w:r>
       <w:r>
@@ -4233,7 +4241,6 @@
         <w:rPr>
           <w:lang w:val="vi-VN"/>
         </w:rPr>
-        <w:lastRenderedPageBreak/>
         <w:drawing>
           <wp:inline distT="0" distB="0" distL="0" distR="0" wp14:anchorId="5EDD2AB7" wp14:editId="1C6F92C2">
             <wp:extent cx="5943600" cy="5867400"/>
@@ -4425,101 +4432,25 @@
         </w:rPr>
         <w:t xml:space="preserve">You can check the updated json files in the updated_log_labels folder via this link: </w:t>
       </w:r>
-    </w:p>
-    <w:p>
-      <w:pPr>
-        <w:rPr>
-          <w:lang w:val="vi-VN"/>
-        </w:rPr>
-      </w:pPr>
+      <w:hyperlink r:id="rId43" w:history="1">
+        <w:r>
+          <w:rPr>
+            <w:rStyle w:val="Hyperlink"/>
+            <w:lang w:val="vi-VN"/>
+          </w:rPr>
+          <w:t>https://github.com/trungkiennguyen22082004/COS40007_Artificial_Intelligence_for_Engineering/tree/main/Studios/Studio%205/updated_log_labels</w:t>
+        </w:r>
+      </w:hyperlink>
+      <w:r>
+        <w:rPr>
+          <w:lang w:val="vi-VN"/>
+        </w:rPr>
+        <w:t xml:space="preserve"> </w:t>
+      </w:r>
     </w:p>
     <w:p>
       <w:pPr>
         <w:jc w:val="both"/>
-        <w:rPr>
-          <w:lang w:val="vi-VN"/>
-        </w:rPr>
-      </w:pPr>
-    </w:p>
-    <w:p>
-      <w:pPr>
-        <w:rPr>
-          <w:lang w:val="vi-VN"/>
-        </w:rPr>
-      </w:pPr>
-    </w:p>
-    <w:p>
-      <w:pPr>
-        <w:rPr>
-          <w:lang w:val="vi-VN"/>
-        </w:rPr>
-      </w:pPr>
-    </w:p>
-    <w:p>
-      <w:pPr>
-        <w:rPr>
-          <w:lang w:val="vi-VN"/>
-        </w:rPr>
-      </w:pPr>
-    </w:p>
-    <w:p>
-      <w:pPr>
-        <w:rPr>
-          <w:lang w:val="vi-VN"/>
-        </w:rPr>
-      </w:pPr>
-    </w:p>
-    <w:p>
-      <w:pPr>
-        <w:rPr>
-          <w:lang w:val="vi-VN"/>
-        </w:rPr>
-      </w:pPr>
-    </w:p>
-    <w:p>
-      <w:pPr>
-        <w:rPr>
-          <w:lang w:val="vi-VN"/>
-        </w:rPr>
-      </w:pPr>
-    </w:p>
-    <w:p>
-      <w:pPr>
-        <w:rPr>
-          <w:lang w:val="vi-VN"/>
-        </w:rPr>
-      </w:pPr>
-    </w:p>
-    <w:p>
-      <w:pPr>
-        <w:rPr>
-          <w:lang w:val="vi-VN"/>
-        </w:rPr>
-      </w:pPr>
-    </w:p>
-    <w:p>
-      <w:pPr>
-        <w:rPr>
-          <w:lang w:val="vi-VN"/>
-        </w:rPr>
-      </w:pPr>
-    </w:p>
-    <w:p>
-      <w:pPr>
-        <w:rPr>
-          <w:lang w:val="vi-VN"/>
-        </w:rPr>
-      </w:pPr>
-    </w:p>
-    <w:p>
-      <w:pPr>
-        <w:rPr>
-          <w:lang w:val="vi-VN"/>
-        </w:rPr>
-      </w:pPr>
-    </w:p>
-    <w:p>
-      <w:pPr>
         <w:rPr>
           <w:lang w:val="vi-VN"/>
         </w:rPr>

</xml_diff>

<commit_message>
Finalize Studio Week 6
</commit_message>
<xml_diff>
--- a/Studios/Studio 5/Portfolio - Week 5.docx
+++ b/Studios/Studio 5/Portfolio - Week 5.docx
@@ -111,7 +111,7 @@
             <w:rStyle w:val="Hyperlink"/>
             <w:lang w:val="vi-VN"/>
           </w:rPr>
-          <w:t>https://github.com/trungkiennguyen22082004/COS40007_Artificial_Intelligence_for_Engineering/blob/main/Studios/Studio%205/studio5_task1.py</w:t>
+          <w:t>https://github.com/trungkiennguyen22082004/COS40007_Artificial_Intelligence_for_Engineering/blob/main/Studios/Studio%205/code/studio5_task1.py</w:t>
         </w:r>
       </w:hyperlink>
       <w:r>
@@ -1112,6 +1112,21 @@
         </w:rPr>
         <w:t xml:space="preserve"> (link: </w:t>
       </w:r>
+      <w:hyperlink r:id="rId15" w:history="1">
+        <w:r>
+          <w:rPr>
+            <w:rStyle w:val="Hyperlink"/>
+            <w:lang w:val="vi-VN"/>
+          </w:rPr>
+          <w:t>https://drive.google.com/file/d/1IqoA6381heVwb7voQ5cq1C4Uq_8yeiLG/view?usp=sharing</w:t>
+        </w:r>
+      </w:hyperlink>
+      <w:r>
+        <w:rPr>
+          <w:lang w:val="vi-VN"/>
+        </w:rPr>
+        <w:t xml:space="preserve"> </w:t>
+      </w:r>
       <w:r>
         <w:rPr>
           <w:lang w:val="vi-VN"/>
@@ -1370,7 +1385,7 @@
                     <pic:cNvPicPr/>
                   </pic:nvPicPr>
                   <pic:blipFill>
-                    <a:blip r:embed="rId15"/>
+                    <a:blip r:embed="rId16"/>
                     <a:stretch>
                       <a:fillRect/>
                     </a:stretch>
@@ -1514,7 +1529,7 @@
                     <pic:cNvPicPr/>
                   </pic:nvPicPr>
                   <pic:blipFill>
-                    <a:blip r:embed="rId16" cstate="print">
+                    <a:blip r:embed="rId17" cstate="print">
                       <a:extLst>
                         <a:ext uri="{28A0092B-C50C-407E-A947-70E740481C1C}">
                           <a14:useLocalDpi xmlns:a14="http://schemas.microsoft.com/office/drawing/2010/main" val="0"/>
@@ -1602,69 +1617,15 @@
         <w:rPr>
           <w:lang w:val="vi-VN"/>
         </w:rPr>
-        <w:t xml:space="preserve"> (link: )</w:t>
-      </w:r>
-    </w:p>
-    <w:p>
-      <w:pPr>
-        <w:jc w:val="both"/>
-        <w:rPr>
-          <w:lang w:val="vi-VN"/>
-        </w:rPr>
-      </w:pPr>
-    </w:p>
-    <w:p>
-      <w:pPr>
-        <w:pStyle w:val="Heading1"/>
-        <w:rPr>
-          <w:lang w:val="vi-VN"/>
-        </w:rPr>
-      </w:pPr>
-      <w:r>
-        <w:rPr>
-          <w:lang w:val="vi-VN"/>
-        </w:rPr>
-        <w:t xml:space="preserve">Step 2: </w:t>
-      </w:r>
-      <w:r>
-        <w:rPr>
-          <w:lang w:val="vi-VN"/>
-        </w:rPr>
-        <w:t>Develop Mask RCNN for detecting log</w:t>
-      </w:r>
-    </w:p>
-    <w:p>
-      <w:pPr>
-        <w:rPr>
-          <w:lang w:val="vi-VN"/>
-        </w:rPr>
-      </w:pPr>
-    </w:p>
-    <w:p>
-      <w:pPr>
-        <w:rPr>
-          <w:lang w:val="vi-VN"/>
-        </w:rPr>
-      </w:pPr>
-      <w:r>
-        <w:rPr>
-          <w:lang w:val="vi-VN"/>
-        </w:rPr>
-        <w:t>Here is the link for the implementation</w:t>
-      </w:r>
-      <w:r>
-        <w:rPr>
-          <w:lang w:val="vi-VN"/>
-        </w:rPr>
-        <w:t xml:space="preserve"> of step 2: </w:t>
-      </w:r>
-      <w:hyperlink r:id="rId17" w:history="1">
+        <w:t xml:space="preserve"> (link: </w:t>
+      </w:r>
+      <w:hyperlink r:id="rId18" w:history="1">
         <w:r>
           <w:rPr>
             <w:rStyle w:val="Hyperlink"/>
             <w:lang w:val="vi-VN"/>
           </w:rPr>
-          <w:t>https://github.com/trungkiennguyen22082004/COS40007_Artificial_Intelligence_for_Engineering/blob/main/Studios/Studio%205/studio5_task2.py</w:t>
+          <w:t>https://drive.google.com/file/d/1piKyUEdOvssooywZ6U6MDbRUxxQN7qKN/view?usp=sharing</w:t>
         </w:r>
       </w:hyperlink>
       <w:r>
@@ -1673,6 +1634,95 @@
         </w:rPr>
         <w:t xml:space="preserve"> </w:t>
       </w:r>
+      <w:r>
+        <w:rPr>
+          <w:lang w:val="vi-VN"/>
+        </w:rPr>
+        <w:t>)</w:t>
+      </w:r>
+    </w:p>
+    <w:p>
+      <w:pPr>
+        <w:jc w:val="both"/>
+        <w:rPr>
+          <w:lang w:val="vi-VN"/>
+        </w:rPr>
+      </w:pPr>
+    </w:p>
+    <w:p>
+      <w:pPr>
+        <w:pStyle w:val="Heading1"/>
+        <w:rPr>
+          <w:lang w:val="vi-VN"/>
+        </w:rPr>
+      </w:pPr>
+      <w:r>
+        <w:rPr>
+          <w:lang w:val="vi-VN"/>
+        </w:rPr>
+        <w:t xml:space="preserve">Step 2: </w:t>
+      </w:r>
+      <w:r>
+        <w:rPr>
+          <w:lang w:val="vi-VN"/>
+        </w:rPr>
+        <w:t>Develop Mask RCNN for detecting log</w:t>
+      </w:r>
+    </w:p>
+    <w:p>
+      <w:pPr>
+        <w:rPr>
+          <w:lang w:val="vi-VN"/>
+        </w:rPr>
+      </w:pPr>
+    </w:p>
+    <w:p>
+      <w:pPr>
+        <w:rPr>
+          <w:lang w:val="vi-VN"/>
+        </w:rPr>
+      </w:pPr>
+      <w:r>
+        <w:rPr>
+          <w:lang w:val="vi-VN"/>
+        </w:rPr>
+        <w:t>Here is the link for the implementation</w:t>
+      </w:r>
+      <w:r>
+        <w:rPr>
+          <w:lang w:val="vi-VN"/>
+        </w:rPr>
+        <w:t xml:space="preserve"> of step 2: </w:t>
+      </w:r>
+      <w:hyperlink r:id="rId19" w:history="1">
+        <w:r>
+          <w:rPr>
+            <w:rStyle w:val="Hyperlink"/>
+            <w:lang w:val="vi-VN"/>
+          </w:rPr>
+          <w:t>https://github.com/trungkiennguyen22082004/COS40007_Artificial_Intelligence_for_Engineering/blob/main/Studios/Studio%205/code/studio5_task</w:t>
+        </w:r>
+        <w:r>
+          <w:rPr>
+            <w:rStyle w:val="Hyperlink"/>
+            <w:lang w:val="vi-VN"/>
+          </w:rPr>
+          <w:t>2</w:t>
+        </w:r>
+        <w:r>
+          <w:rPr>
+            <w:rStyle w:val="Hyperlink"/>
+            <w:lang w:val="vi-VN"/>
+          </w:rPr>
+          <w:t>.py</w:t>
+        </w:r>
+      </w:hyperlink>
+      <w:r>
+        <w:rPr>
+          <w:lang w:val="vi-VN"/>
+        </w:rPr>
+        <w:t xml:space="preserve"> </w:t>
+      </w:r>
     </w:p>
     <w:p>
       <w:pPr>
@@ -1728,7 +1778,7 @@
         </w:rPr>
         <w:t>The data for this task is from the directory log-labelled (</w:t>
       </w:r>
-      <w:hyperlink r:id="rId18" w:history="1">
+      <w:hyperlink r:id="rId20" w:history="1">
         <w:r>
           <w:rPr>
             <w:rStyle w:val="Hyperlink"/>
@@ -1805,7 +1855,7 @@
         </w:rPr>
         <w:t xml:space="preserve">log-labelled/train: </w:t>
       </w:r>
-      <w:hyperlink r:id="rId19" w:history="1">
+      <w:hyperlink r:id="rId21" w:history="1">
         <w:r>
           <w:rPr>
             <w:rStyle w:val="Hyperlink"/>
@@ -1838,7 +1888,7 @@
         </w:rPr>
         <w:t xml:space="preserve">log-labelled/test: </w:t>
       </w:r>
-      <w:hyperlink r:id="rId20" w:history="1">
+      <w:hyperlink r:id="rId22" w:history="1">
         <w:r>
           <w:rPr>
             <w:rStyle w:val="Hyperlink"/>
@@ -1900,7 +1950,7 @@
                     <pic:cNvPicPr/>
                   </pic:nvPicPr>
                   <pic:blipFill>
-                    <a:blip r:embed="rId21"/>
+                    <a:blip r:embed="rId23"/>
                     <a:stretch>
                       <a:fillRect/>
                     </a:stretch>
@@ -2362,7 +2412,7 @@
                     <pic:cNvPicPr/>
                   </pic:nvPicPr>
                   <pic:blipFill>
-                    <a:blip r:embed="rId22"/>
+                    <a:blip r:embed="rId24"/>
                     <a:stretch>
                       <a:fillRect/>
                     </a:stretch>
@@ -2406,7 +2456,7 @@
                     <pic:cNvPicPr/>
                   </pic:nvPicPr>
                   <pic:blipFill>
-                    <a:blip r:embed="rId23"/>
+                    <a:blip r:embed="rId25"/>
                     <a:stretch>
                       <a:fillRect/>
                     </a:stretch>
@@ -2470,7 +2520,7 @@
         </w:rPr>
         <w:t xml:space="preserve"> </w:t>
       </w:r>
-      <w:hyperlink r:id="rId24" w:history="1">
+      <w:hyperlink r:id="rId26" w:history="1">
         <w:r>
           <w:rPr>
             <w:rStyle w:val="Hyperlink"/>
@@ -2506,7 +2556,7 @@
         </w:rPr>
         <w:t xml:space="preserve"> </w:t>
       </w:r>
-      <w:hyperlink r:id="rId25" w:history="1">
+      <w:hyperlink r:id="rId27" w:history="1">
         <w:r>
           <w:rPr>
             <w:rStyle w:val="Hyperlink"/>
@@ -2571,7 +2621,7 @@
         </w:rPr>
         <w:t xml:space="preserve"> </w:t>
       </w:r>
-      <w:hyperlink r:id="rId26" w:history="1">
+      <w:hyperlink r:id="rId28" w:history="1">
         <w:r>
           <w:rPr>
             <w:rStyle w:val="Hyperlink"/>
@@ -2607,7 +2657,7 @@
         </w:rPr>
         <w:t xml:space="preserve"> </w:t>
       </w:r>
-      <w:hyperlink r:id="rId27" w:history="1">
+      <w:hyperlink r:id="rId29" w:history="1">
         <w:r>
           <w:rPr>
             <w:rStyle w:val="Hyperlink"/>
@@ -2670,7 +2720,7 @@
                     <pic:cNvPicPr/>
                   </pic:nvPicPr>
                   <pic:blipFill>
-                    <a:blip r:embed="rId28">
+                    <a:blip r:embed="rId30">
                       <a:extLst>
                         <a:ext uri="{28A0092B-C50C-407E-A947-70E740481C1C}">
                           <a14:useLocalDpi xmlns:a14="http://schemas.microsoft.com/office/drawing/2010/main" val="0"/>
@@ -2886,7 +2936,7 @@
                     <pic:cNvPicPr/>
                   </pic:nvPicPr>
                   <pic:blipFill>
-                    <a:blip r:embed="rId29"/>
+                    <a:blip r:embed="rId31"/>
                     <a:stretch>
                       <a:fillRect/>
                     </a:stretch>
@@ -3109,7 +3159,7 @@
                     <pic:cNvPicPr/>
                   </pic:nvPicPr>
                   <pic:blipFill>
-                    <a:blip r:embed="rId30"/>
+                    <a:blip r:embed="rId32"/>
                     <a:stretch>
                       <a:fillRect/>
                     </a:stretch>
@@ -3180,7 +3230,7 @@
                     <pic:cNvPicPr/>
                   </pic:nvPicPr>
                   <pic:blipFill>
-                    <a:blip r:embed="rId31"/>
+                    <a:blip r:embed="rId33"/>
                     <a:stretch>
                       <a:fillRect/>
                     </a:stretch>
@@ -3228,7 +3278,7 @@
                     <pic:cNvPicPr/>
                   </pic:nvPicPr>
                   <pic:blipFill>
-                    <a:blip r:embed="rId32"/>
+                    <a:blip r:embed="rId34"/>
                     <a:stretch>
                       <a:fillRect/>
                     </a:stretch>
@@ -3273,7 +3323,7 @@
         </w:rPr>
         <w:t xml:space="preserve">: </w:t>
       </w:r>
-      <w:hyperlink r:id="rId33" w:history="1">
+      <w:hyperlink r:id="rId35" w:history="1">
         <w:r>
           <w:rPr>
             <w:rStyle w:val="Hyperlink"/>
@@ -3607,7 +3657,7 @@
                     <pic:cNvPicPr/>
                   </pic:nvPicPr>
                   <pic:blipFill>
-                    <a:blip r:embed="rId34"/>
+                    <a:blip r:embed="rId36"/>
                     <a:stretch>
                       <a:fillRect/>
                     </a:stretch>
@@ -3661,7 +3711,7 @@
                     <pic:cNvPicPr/>
                   </pic:nvPicPr>
                   <pic:blipFill>
-                    <a:blip r:embed="rId35"/>
+                    <a:blip r:embed="rId37"/>
                     <a:stretch>
                       <a:fillRect/>
                     </a:stretch>
@@ -3750,7 +3800,7 @@
                     </pic:cNvPicPr>
                   </pic:nvPicPr>
                   <pic:blipFill>
-                    <a:blip r:embed="rId36" cstate="print">
+                    <a:blip r:embed="rId38" cstate="print">
                       <a:extLst>
                         <a:ext uri="{28A0092B-C50C-407E-A947-70E740481C1C}">
                           <a14:useLocalDpi xmlns:a14="http://schemas.microsoft.com/office/drawing/2010/main" val="0"/>
@@ -3842,7 +3892,7 @@
                     </pic:cNvPicPr>
                   </pic:nvPicPr>
                   <pic:blipFill>
-                    <a:blip r:embed="rId37" cstate="print">
+                    <a:blip r:embed="rId39" cstate="print">
                       <a:extLst>
                         <a:ext uri="{28A0092B-C50C-407E-A947-70E740481C1C}">
                           <a14:useLocalDpi xmlns:a14="http://schemas.microsoft.com/office/drawing/2010/main" val="0"/>
@@ -3933,9 +3983,15 @@
         <w:rPr>
           <w:lang w:val="vi-VN"/>
         </w:rPr>
+        <w:t>, or “rcnn_test” directory as the requirements document has stated</w:t>
+      </w:r>
+      <w:r>
+        <w:rPr>
+          <w:lang w:val="vi-VN"/>
+        </w:rPr>
         <w:t xml:space="preserve">: </w:t>
       </w:r>
-      <w:hyperlink r:id="rId38" w:history="1">
+      <w:hyperlink r:id="rId40" w:history="1">
         <w:r>
           <w:rPr>
             <w:rStyle w:val="Hyperlink"/>
@@ -3957,6 +4013,19 @@
           <w:lang w:val="vi-VN"/>
         </w:rPr>
       </w:pPr>
+      <w:r>
+        <w:rPr>
+          <w:lang w:val="vi-VN"/>
+        </w:rPr>
+        <w:t xml:space="preserve">or </w:t>
+      </w:r>
+    </w:p>
+    <w:p>
+      <w:pPr>
+        <w:rPr>
+          <w:lang w:val="vi-VN"/>
+        </w:rPr>
+      </w:pPr>
     </w:p>
     <w:p>
       <w:pPr>
@@ -4027,13 +4096,27 @@
         </w:rPr>
         <w:t xml:space="preserve"> </w:t>
       </w:r>
-      <w:hyperlink r:id="rId39" w:history="1">
+      <w:hyperlink r:id="rId41" w:history="1">
         <w:r>
           <w:rPr>
             <w:rStyle w:val="Hyperlink"/>
             <w:lang w:val="vi-VN"/>
           </w:rPr>
-          <w:t>https://github.com/trungkiennguyen22082004/COS40007_Artificial_Intelligence_for_Engineering/blob/main/Studios/Studio%205/studio5_task3.py</w:t>
+          <w:t>https://github.com/trungkiennguyen22082004/COS40007_Artificial_Intelligence_for_Engineering/blob/main/Studios/Studio%205/code/studio5_task</w:t>
+        </w:r>
+        <w:r>
+          <w:rPr>
+            <w:rStyle w:val="Hyperlink"/>
+            <w:lang w:val="vi-VN"/>
+          </w:rPr>
+          <w:t>3</w:t>
+        </w:r>
+        <w:r>
+          <w:rPr>
+            <w:rStyle w:val="Hyperlink"/>
+            <w:lang w:val="vi-VN"/>
+          </w:rPr>
+          <w:t>.py</w:t>
         </w:r>
       </w:hyperlink>
       <w:r>
@@ -4197,6 +4280,7 @@
         <w:rPr>
           <w:lang w:val="vi-VN"/>
         </w:rPr>
+        <w:lastRenderedPageBreak/>
         <w:t xml:space="preserve">Created a new directory named “updated_log_labelled” to store </w:t>
       </w:r>
       <w:r>
@@ -4220,7 +4304,6 @@
         <w:rPr>
           <w:lang w:val="vi-VN"/>
         </w:rPr>
-        <w:lastRenderedPageBreak/>
         <w:t xml:space="preserve">Here is the implementation for </w:t>
       </w:r>
       <w:r>
@@ -4257,7 +4340,7 @@
                     <pic:cNvPicPr/>
                   </pic:nvPicPr>
                   <pic:blipFill>
-                    <a:blip r:embed="rId40"/>
+                    <a:blip r:embed="rId42"/>
                     <a:stretch>
                       <a:fillRect/>
                     </a:stretch>
@@ -4320,7 +4403,7 @@
                     <pic:cNvPicPr/>
                   </pic:nvPicPr>
                   <pic:blipFill>
-                    <a:blip r:embed="rId41"/>
+                    <a:blip r:embed="rId43"/>
                     <a:stretch>
                       <a:fillRect/>
                     </a:stretch>
@@ -4392,7 +4475,7 @@
                     <pic:cNvPicPr/>
                   </pic:nvPicPr>
                   <pic:blipFill>
-                    <a:blip r:embed="rId42"/>
+                    <a:blip r:embed="rId44"/>
                     <a:stretch>
                       <a:fillRect/>
                     </a:stretch>
@@ -4432,7 +4515,7 @@
         </w:rPr>
         <w:t xml:space="preserve">You can check the updated json files in the updated_log_labels folder via this link: </w:t>
       </w:r>
-      <w:hyperlink r:id="rId43" w:history="1">
+      <w:hyperlink r:id="rId45" w:history="1">
         <w:r>
           <w:rPr>
             <w:rStyle w:val="Hyperlink"/>
@@ -5192,6 +5275,18 @@
       <w:szCs w:val="24"/>
     </w:rPr>
   </w:style>
+  <w:style w:type="character" w:styleId="FollowedHyperlink">
+    <w:name w:val="FollowedHyperlink"/>
+    <w:basedOn w:val="DefaultParagraphFont"/>
+    <w:uiPriority w:val="99"/>
+    <w:semiHidden/>
+    <w:unhideWhenUsed/>
+    <w:rsid w:val="00AA70C4"/>
+    <w:rPr>
+      <w:color w:val="954F72" w:themeColor="followedHyperlink"/>
+      <w:u w:val="single"/>
+    </w:rPr>
+  </w:style>
 </w:styles>
 </file>
 

</xml_diff>